<commit_message>
Updated Figure names for publication
Also changed size of Fig1
</commit_message>
<xml_diff>
--- a/Roving Diver/tables/Table1.docx
+++ b/Roving Diver/tables/Table1.docx
@@ -2,12 +2,6 @@
 <file path=word/document.xml><?xml version="1.0" encoding="utf-8"?>
 <w:document xmlns:wpc="http://schemas.microsoft.com/office/word/2010/wordprocessingCanvas" xmlns:cx="http://schemas.microsoft.com/office/drawing/2014/chartex" xmlns:cx1="http://schemas.microsoft.com/office/drawing/2015/9/8/chartex" xmlns:cx2="http://schemas.microsoft.com/office/drawing/2015/10/21/chartex" xmlns:cx3="http://schemas.microsoft.com/office/drawing/2016/5/9/chartex" xmlns:cx4="http://schemas.microsoft.com/office/drawing/2016/5/10/chartex" xmlns:cx5="http://schemas.microsoft.com/office/drawing/2016/5/11/chartex" xmlns:cx6="http://schemas.microsoft.com/office/drawing/2016/5/12/chartex" xmlns:cx7="http://schemas.microsoft.com/office/drawing/2016/5/13/chartex" xmlns:cx8="http://schemas.microsoft.com/office/drawing/2016/5/14/chartex" xmlns:mc="http://schemas.openxmlformats.org/markup-compatibility/2006" xmlns:aink="http://schemas.microsoft.com/office/drawing/2016/ink" xmlns:am3d="http://schemas.microsoft.com/office/drawing/2017/model3d" xmlns:o="urn:schemas-microsoft-com:office:office" xmlns:r="http://schemas.openxmlformats.org/officeDocument/2006/relationships" xmlns:m="http://schemas.openxmlformats.org/officeDocument/2006/math" xmlns:v="urn:schemas-microsoft-com:vml" xmlns:wp14="http://schemas.microsoft.com/office/word/2010/wordprocessingDrawing" xmlns:wp="http://schemas.openxmlformats.org/drawingml/2006/wordprocessingDrawing" xmlns:w10="urn:schemas-microsoft-com:office:word" xmlns:w="http://schemas.openxmlformats.org/wordprocessingml/2006/main" xmlns:w14="http://schemas.microsoft.com/office/word/2010/wordml" xmlns:w15="http://schemas.microsoft.com/office/word/2012/wordml" xmlns:w16cex="http://schemas.microsoft.com/office/word/2018/wordml/cex" xmlns:w16cid="http://schemas.microsoft.com/office/word/2016/wordml/cid" xmlns:w16="http://schemas.microsoft.com/office/word/2018/wordml" xmlns:w16se="http://schemas.microsoft.com/office/word/2015/wordml/symex" xmlns:wpg="http://schemas.microsoft.com/office/word/2010/wordprocessingGroup" xmlns:wpi="http://schemas.microsoft.com/office/word/2010/wordprocessingInk" xmlns:wne="http://schemas.microsoft.com/office/word/2006/wordml" xmlns:wps="http://schemas.microsoft.com/office/word/2010/wordprocessingShape" mc:Ignorable="w14 w15 w16se w16cid w16 w16cex wp14">
   <w:body>
-    <w:sectPr>
-      <w:pgSz w:w="11900" w:h="16840"/>
-      <w:pgMar w:top="1417" w:right="1417" w:bottom="1417" w:left="1417" w:header="708" w:footer="708" w:gutter="0"/>
-      <w:cols w:space="708"/>
-      <w:docGrid w:linePitch="360"/>
-    </w:sectPr>
     <w:tbl xmlns:w="http://schemas.openxmlformats.org/wordprocessingml/2006/main" xmlns:r="http://schemas.openxmlformats.org/officeDocument/2006/relationships" xmlns:w14="http://schemas.microsoft.com/office/word/2010/wordml" xmlns:wp="http://schemas.openxmlformats.org/drawingml/2006/wordprocessingDrawing" xmlns:a="http://schemas.openxmlformats.org/drawingml/2006/main" xmlns:pic="http://schemas.openxmlformats.org/drawingml/2006/picture">
       <w:tblPr>
         NA"/&gt;
@@ -918,18 +912,18 @@
                 <w:szCs w:val="24"/>
                 <w:color w:val="111111"/>
               </w:rPr>
-              <w:t xml:space="preserve"> 0.0033</w:t>
+              <w:t xml:space="preserve"> 0.0024</w:t>
             </w:r>
           </w:p>
         </w:tc>
       </w:tr>
     </w:tbl>
-    <w:sectPr xmlns:w="http://schemas.openxmlformats.org/wordprocessingml/2006/main">
+    <w:sectPr>
+      <w:type w:val="continuous"/>
       <w:pgSz w:w="11900" w:h="16840"/>
       <w:pgMar w:top="1417" w:right="1417" w:bottom="1417" w:left="1417" w:header="708" w:footer="708" w:gutter="0"/>
       <w:cols w:space="708"/>
       <w:docGrid w:linePitch="360"/>
-      <w:type xmlns:w="http://schemas.openxmlformats.org/wordprocessingml/2006/main" w:val="continuous"/>
     </w:sectPr>
   </w:body>
 </w:document>

</xml_diff>

<commit_message>
updates to clean up and make it publication ready
</commit_message>
<xml_diff>
--- a/Roving Diver/tables/Table1.docx
+++ b/Roving Diver/tables/Table1.docx
@@ -11,7 +11,7 @@
       </w:tblPr>
       <w:tblGrid>
         <w:gridCol w:w="1816"/>
-        <w:gridCol w:w="2661"/>
+        <w:gridCol w:w="1768"/>
         <w:gridCol w:w="1573"/>
         <w:gridCol w:w="1151"/>
       </w:tblGrid>
@@ -179,7 +179,7 @@
       <w:tr>
         <w:trPr>
           <w:cantSplit/>
-          <w:trHeight w:val="457" w:hRule="auto"/>
+          <w:trHeight w:val="414" w:hRule="auto"/>
         </w:trPr>
         <w:tc>
           <w:tcPr>
@@ -235,7 +235,7 @@
                 <w:szCs w:val="24"/>
                 <w:color w:val="111111"/>
               </w:rPr>
-              <w:t xml:space="preserve">County</w:t>
+              <w:t xml:space="preserve">Location</w:t>
             </w:r>
           </w:p>
         </w:tc>
@@ -264,7 +264,7 @@
                 <w:szCs w:val="24"/>
                 <w:color w:val="111111"/>
               </w:rPr>
-              <w:t xml:space="preserve">12.24</w:t>
+              <w:t xml:space="preserve">7.44</w:t>
             </w:r>
           </w:p>
         </w:tc>
@@ -293,7 +293,7 @@
                 <w:szCs w:val="24"/>
                 <w:color w:val="111111"/>
               </w:rPr>
-              <w:t xml:space="preserve">&lt; 0.001</w:t>
+              <w:t xml:space="preserve"> 0.0011</w:t>
             </w:r>
           </w:p>
         </w:tc>
@@ -301,7 +301,7 @@
       <w:tr>
         <w:trPr>
           <w:cantSplit/>
-          <w:trHeight w:val="412" w:hRule="auto"/>
+          <w:trHeight w:val="411" w:hRule="auto"/>
         </w:trPr>
         <w:tc>
           <w:tcPr>
@@ -386,7 +386,7 @@
                 <w:szCs w:val="24"/>
                 <w:color w:val="111111"/>
               </w:rPr>
-              <w:t xml:space="preserve">1.34</w:t>
+              <w:t xml:space="preserve">1.23</w:t>
             </w:r>
           </w:p>
         </w:tc>
@@ -423,7 +423,7 @@
       <w:tr>
         <w:trPr>
           <w:cantSplit/>
-          <w:trHeight w:val="457" w:hRule="auto"/>
+          <w:trHeight w:val="411" w:hRule="auto"/>
         </w:trPr>
         <w:tc>
           <w:tcPr>
@@ -479,7 +479,7 @@
                 <w:szCs w:val="24"/>
                 <w:color w:val="111111"/>
               </w:rPr>
-              <w:t xml:space="preserve">County:Date</w:t>
+              <w:t xml:space="preserve">Location:Date</w:t>
             </w:r>
           </w:p>
         </w:tc>
@@ -508,7 +508,7 @@
                 <w:szCs w:val="24"/>
                 <w:color w:val="111111"/>
               </w:rPr>
-              <w:t xml:space="preserve">0.97</w:t>
+              <w:t xml:space="preserve">0.52</w:t>
             </w:r>
           </w:p>
         </w:tc>
@@ -545,7 +545,7 @@
       <w:tr>
         <w:trPr>
           <w:cantSplit/>
-          <w:trHeight w:val="412" w:hRule="auto"/>
+          <w:trHeight w:val="414" w:hRule="auto"/>
         </w:trPr>
         <w:tc>
           <w:tcPr>
@@ -601,7 +601,7 @@
                 <w:szCs w:val="24"/>
                 <w:color w:val="111111"/>
               </w:rPr>
-              <w:t xml:space="preserve">Broward – Martin</w:t>
+              <w:t xml:space="preserve">LBTS – SLR</w:t>
             </w:r>
           </w:p>
         </w:tc>
@@ -667,7 +667,7 @@
       <w:tr>
         <w:trPr>
           <w:cantSplit/>
-          <w:trHeight w:val="412" w:hRule="auto"/>
+          <w:trHeight w:val="414" w:hRule="auto"/>
         </w:trPr>
         <w:tc>
           <w:tcPr>
@@ -723,7 +723,7 @@
                 <w:szCs w:val="24"/>
                 <w:color w:val="111111"/>
               </w:rPr>
-              <w:t xml:space="preserve">Broward – Palm Beach</w:t>
+              <w:t xml:space="preserve">LBTS – JUP</w:t>
             </w:r>
           </w:p>
         </w:tc>
@@ -752,7 +752,7 @@
                 <w:szCs w:val="24"/>
                 <w:color w:val="111111"/>
               </w:rPr>
-              <w:t xml:space="preserve">53.61</w:t>
+              <w:t xml:space="preserve">26.76</w:t>
             </w:r>
           </w:p>
         </w:tc>
@@ -789,7 +789,373 @@
       <w:tr>
         <w:trPr>
           <w:cantSplit/>
-          <w:trHeight w:val="412" w:hRule="auto"/>
+          <w:trHeight w:val="414" w:hRule="auto"/>
+        </w:trPr>
+        <w:tc>
+          <w:tcPr>
+            <w:tcBorders/>
+            <w:shd w:val="clear" w:color="auto" w:fill="FFFFFF"/>
+            <w:tcMar>
+              <w:top w:w="0" w:type="dxa"/>
+              <w:bottom w:w="0" w:type="dxa"/>
+              <w:left w:w="0" w:type="dxa"/>
+              <w:right w:w="0" w:type="dxa"/>
+            </w:tcMar>
+            <w:vAlign w:val="center"/>
+          </w:tcPr>
+          <w:p>
+            <w:pPr>
+              <w:jc w:val="left"/>
+              <w:spacing w:after="40" w:before="40" w:line="240"/>
+              <w:ind w:firstLine="0" w:left="100" w:right="100"/>
+            </w:pPr>
+            <w:r xmlns:w="http://schemas.openxmlformats.org/wordprocessingml/2006/main" xmlns:wp="http://schemas.openxmlformats.org/drawingml/2006/wordprocessingDrawing" xmlns:r="http://schemas.openxmlformats.org/officeDocument/2006/relationships" xmlns:w14="http://schemas.microsoft.com/office/word/2010/wordml">
+              <w:rPr>
+                <w:rFonts w:ascii="Times New Roman" w:hAnsi="Times New Roman" w:eastAsia="Times New Roman" w:cs="Times New Roman"/>
+                <w:sz w:val="24"/>
+                <w:szCs w:val="24"/>
+                <w:color w:val="111111"/>
+              </w:rPr>
+              <w:t xml:space="preserve"/>
+            </w:r>
+          </w:p>
+        </w:tc>
+        <w:tc>
+          <w:tcPr>
+            <w:tcBorders/>
+            <w:shd w:val="clear" w:color="auto" w:fill="FFFFFF"/>
+            <w:tcMar>
+              <w:top w:w="0" w:type="dxa"/>
+              <w:bottom w:w="0" w:type="dxa"/>
+              <w:left w:w="0" w:type="dxa"/>
+              <w:right w:w="0" w:type="dxa"/>
+            </w:tcMar>
+            <w:vAlign w:val="center"/>
+          </w:tcPr>
+          <w:p>
+            <w:pPr>
+              <w:jc w:val="left"/>
+              <w:spacing w:after="40" w:before="40" w:line="240"/>
+              <w:ind w:firstLine="0" w:left="100" w:right="100"/>
+            </w:pPr>
+            <w:r xmlns:w="http://schemas.openxmlformats.org/wordprocessingml/2006/main" xmlns:wp="http://schemas.openxmlformats.org/drawingml/2006/wordprocessingDrawing" xmlns:r="http://schemas.openxmlformats.org/officeDocument/2006/relationships" xmlns:w14="http://schemas.microsoft.com/office/word/2010/wordml">
+              <w:rPr>
+                <w:rFonts w:ascii="Times New Roman" w:hAnsi="Times New Roman" w:eastAsia="Times New Roman" w:cs="Times New Roman"/>
+                <w:sz w:val="24"/>
+                <w:szCs w:val="24"/>
+                <w:color w:val="111111"/>
+              </w:rPr>
+              <w:t xml:space="preserve">LBTS – PB</w:t>
+            </w:r>
+          </w:p>
+        </w:tc>
+        <w:tc>
+          <w:tcPr>
+            <w:tcBorders/>
+            <w:shd w:val="clear" w:color="auto" w:fill="FFFFFF"/>
+            <w:tcMar>
+              <w:top w:w="0" w:type="dxa"/>
+              <w:bottom w:w="0" w:type="dxa"/>
+              <w:left w:w="0" w:type="dxa"/>
+              <w:right w:w="0" w:type="dxa"/>
+            </w:tcMar>
+            <w:vAlign w:val="center"/>
+          </w:tcPr>
+          <w:p>
+            <w:pPr>
+              <w:jc w:val="right"/>
+              <w:spacing w:after="40" w:before="40" w:line="240"/>
+              <w:ind w:firstLine="0" w:left="100" w:right="100"/>
+            </w:pPr>
+            <w:r xmlns:w="http://schemas.openxmlformats.org/wordprocessingml/2006/main" xmlns:wp="http://schemas.openxmlformats.org/drawingml/2006/wordprocessingDrawing" xmlns:r="http://schemas.openxmlformats.org/officeDocument/2006/relationships" xmlns:w14="http://schemas.microsoft.com/office/word/2010/wordml">
+              <w:rPr>
+                <w:rFonts w:ascii="Times New Roman" w:hAnsi="Times New Roman" w:eastAsia="Times New Roman" w:cs="Times New Roman"/>
+                <w:sz w:val="24"/>
+                <w:szCs w:val="24"/>
+                <w:color w:val="111111"/>
+              </w:rPr>
+              <w:t xml:space="preserve">35.91</w:t>
+            </w:r>
+          </w:p>
+        </w:tc>
+        <w:tc>
+          <w:tcPr>
+            <w:tcBorders/>
+            <w:shd w:val="clear" w:color="auto" w:fill="FFFFFF"/>
+            <w:tcMar>
+              <w:top w:w="0" w:type="dxa"/>
+              <w:bottom w:w="0" w:type="dxa"/>
+              <w:left w:w="0" w:type="dxa"/>
+              <w:right w:w="0" w:type="dxa"/>
+            </w:tcMar>
+            <w:vAlign w:val="center"/>
+          </w:tcPr>
+          <w:p>
+            <w:pPr>
+              <w:jc w:val="center"/>
+              <w:spacing w:after="40" w:before="40" w:line="240"/>
+              <w:ind w:firstLine="0" w:left="100" w:right="100"/>
+            </w:pPr>
+            <w:r xmlns:w="http://schemas.openxmlformats.org/wordprocessingml/2006/main" xmlns:wp="http://schemas.openxmlformats.org/drawingml/2006/wordprocessingDrawing" xmlns:r="http://schemas.openxmlformats.org/officeDocument/2006/relationships" xmlns:w14="http://schemas.microsoft.com/office/word/2010/wordml">
+              <w:rPr>
+                <w:rFonts w:ascii="Times New Roman" w:hAnsi="Times New Roman" w:eastAsia="Times New Roman" w:cs="Times New Roman"/>
+                <w:sz w:val="24"/>
+                <w:szCs w:val="24"/>
+                <w:color w:val="111111"/>
+              </w:rPr>
+              <w:t xml:space="preserve">&lt; 0.001</w:t>
+            </w:r>
+          </w:p>
+        </w:tc>
+      </w:tr>
+      <w:tr>
+        <w:trPr>
+          <w:cantSplit/>
+          <w:trHeight w:val="414" w:hRule="auto"/>
+        </w:trPr>
+        <w:tc>
+          <w:tcPr>
+            <w:tcBorders/>
+            <w:shd w:val="clear" w:color="auto" w:fill="FFFFFF"/>
+            <w:tcMar>
+              <w:top w:w="0" w:type="dxa"/>
+              <w:bottom w:w="0" w:type="dxa"/>
+              <w:left w:w="0" w:type="dxa"/>
+              <w:right w:w="0" w:type="dxa"/>
+            </w:tcMar>
+            <w:vAlign w:val="center"/>
+          </w:tcPr>
+          <w:p>
+            <w:pPr>
+              <w:jc w:val="left"/>
+              <w:spacing w:after="40" w:before="40" w:line="240"/>
+              <w:ind w:firstLine="0" w:left="100" w:right="100"/>
+            </w:pPr>
+            <w:r xmlns:w="http://schemas.openxmlformats.org/wordprocessingml/2006/main" xmlns:wp="http://schemas.openxmlformats.org/drawingml/2006/wordprocessingDrawing" xmlns:r="http://schemas.openxmlformats.org/officeDocument/2006/relationships" xmlns:w14="http://schemas.microsoft.com/office/word/2010/wordml">
+              <w:rPr>
+                <w:rFonts w:ascii="Times New Roman" w:hAnsi="Times New Roman" w:eastAsia="Times New Roman" w:cs="Times New Roman"/>
+                <w:sz w:val="24"/>
+                <w:szCs w:val="24"/>
+                <w:color w:val="111111"/>
+              </w:rPr>
+              <w:t xml:space="preserve"/>
+            </w:r>
+          </w:p>
+        </w:tc>
+        <w:tc>
+          <w:tcPr>
+            <w:tcBorders/>
+            <w:shd w:val="clear" w:color="auto" w:fill="FFFFFF"/>
+            <w:tcMar>
+              <w:top w:w="0" w:type="dxa"/>
+              <w:bottom w:w="0" w:type="dxa"/>
+              <w:left w:w="0" w:type="dxa"/>
+              <w:right w:w="0" w:type="dxa"/>
+            </w:tcMar>
+            <w:vAlign w:val="center"/>
+          </w:tcPr>
+          <w:p>
+            <w:pPr>
+              <w:jc w:val="left"/>
+              <w:spacing w:after="40" w:before="40" w:line="240"/>
+              <w:ind w:firstLine="0" w:left="100" w:right="100"/>
+            </w:pPr>
+            <w:r xmlns:w="http://schemas.openxmlformats.org/wordprocessingml/2006/main" xmlns:wp="http://schemas.openxmlformats.org/drawingml/2006/wordprocessingDrawing" xmlns:r="http://schemas.openxmlformats.org/officeDocument/2006/relationships" xmlns:w14="http://schemas.microsoft.com/office/word/2010/wordml">
+              <w:rPr>
+                <w:rFonts w:ascii="Times New Roman" w:hAnsi="Times New Roman" w:eastAsia="Times New Roman" w:cs="Times New Roman"/>
+                <w:sz w:val="24"/>
+                <w:szCs w:val="24"/>
+                <w:color w:val="111111"/>
+              </w:rPr>
+              <w:t xml:space="preserve">SLR – JUP</w:t>
+            </w:r>
+          </w:p>
+        </w:tc>
+        <w:tc>
+          <w:tcPr>
+            <w:tcBorders/>
+            <w:shd w:val="clear" w:color="auto" w:fill="FFFFFF"/>
+            <w:tcMar>
+              <w:top w:w="0" w:type="dxa"/>
+              <w:bottom w:w="0" w:type="dxa"/>
+              <w:left w:w="0" w:type="dxa"/>
+              <w:right w:w="0" w:type="dxa"/>
+            </w:tcMar>
+            <w:vAlign w:val="center"/>
+          </w:tcPr>
+          <w:p>
+            <w:pPr>
+              <w:jc w:val="right"/>
+              <w:spacing w:after="40" w:before="40" w:line="240"/>
+              <w:ind w:firstLine="0" w:left="100" w:right="100"/>
+            </w:pPr>
+            <w:r xmlns:w="http://schemas.openxmlformats.org/wordprocessingml/2006/main" xmlns:wp="http://schemas.openxmlformats.org/drawingml/2006/wordprocessingDrawing" xmlns:r="http://schemas.openxmlformats.org/officeDocument/2006/relationships" xmlns:w14="http://schemas.microsoft.com/office/word/2010/wordml">
+              <w:rPr>
+                <w:rFonts w:ascii="Times New Roman" w:hAnsi="Times New Roman" w:eastAsia="Times New Roman" w:cs="Times New Roman"/>
+                <w:sz w:val="24"/>
+                <w:szCs w:val="24"/>
+                <w:color w:val="111111"/>
+              </w:rPr>
+              <w:t xml:space="preserve">7.12</w:t>
+            </w:r>
+          </w:p>
+        </w:tc>
+        <w:tc>
+          <w:tcPr>
+            <w:tcBorders/>
+            <w:shd w:val="clear" w:color="auto" w:fill="FFFFFF"/>
+            <w:tcMar>
+              <w:top w:w="0" w:type="dxa"/>
+              <w:bottom w:w="0" w:type="dxa"/>
+              <w:left w:w="0" w:type="dxa"/>
+              <w:right w:w="0" w:type="dxa"/>
+            </w:tcMar>
+            <w:vAlign w:val="center"/>
+          </w:tcPr>
+          <w:p>
+            <w:pPr>
+              <w:jc w:val="center"/>
+              <w:spacing w:after="40" w:before="40" w:line="240"/>
+              <w:ind w:firstLine="0" w:left="100" w:right="100"/>
+            </w:pPr>
+            <w:r xmlns:w="http://schemas.openxmlformats.org/wordprocessingml/2006/main" xmlns:wp="http://schemas.openxmlformats.org/drawingml/2006/wordprocessingDrawing" xmlns:r="http://schemas.openxmlformats.org/officeDocument/2006/relationships" xmlns:w14="http://schemas.microsoft.com/office/word/2010/wordml">
+              <w:rPr>
+                <w:rFonts w:ascii="Times New Roman" w:hAnsi="Times New Roman" w:eastAsia="Times New Roman" w:cs="Times New Roman"/>
+                <w:sz w:val="24"/>
+                <w:szCs w:val="24"/>
+                <w:color w:val="111111"/>
+              </w:rPr>
+              <w:t xml:space="preserve">ns</w:t>
+            </w:r>
+          </w:p>
+        </w:tc>
+      </w:tr>
+      <w:tr>
+        <w:trPr>
+          <w:cantSplit/>
+          <w:trHeight w:val="414" w:hRule="auto"/>
+        </w:trPr>
+        <w:tc>
+          <w:tcPr>
+            <w:tcBorders/>
+            <w:shd w:val="clear" w:color="auto" w:fill="FFFFFF"/>
+            <w:tcMar>
+              <w:top w:w="0" w:type="dxa"/>
+              <w:bottom w:w="0" w:type="dxa"/>
+              <w:left w:w="0" w:type="dxa"/>
+              <w:right w:w="0" w:type="dxa"/>
+            </w:tcMar>
+            <w:vAlign w:val="center"/>
+          </w:tcPr>
+          <w:p>
+            <w:pPr>
+              <w:jc w:val="left"/>
+              <w:spacing w:after="40" w:before="40" w:line="240"/>
+              <w:ind w:firstLine="0" w:left="100" w:right="100"/>
+            </w:pPr>
+            <w:r xmlns:w="http://schemas.openxmlformats.org/wordprocessingml/2006/main" xmlns:wp="http://schemas.openxmlformats.org/drawingml/2006/wordprocessingDrawing" xmlns:r="http://schemas.openxmlformats.org/officeDocument/2006/relationships" xmlns:w14="http://schemas.microsoft.com/office/word/2010/wordml">
+              <w:rPr>
+                <w:rFonts w:ascii="Times New Roman" w:hAnsi="Times New Roman" w:eastAsia="Times New Roman" w:cs="Times New Roman"/>
+                <w:sz w:val="24"/>
+                <w:szCs w:val="24"/>
+                <w:color w:val="111111"/>
+              </w:rPr>
+              <w:t xml:space="preserve"/>
+            </w:r>
+          </w:p>
+        </w:tc>
+        <w:tc>
+          <w:tcPr>
+            <w:tcBorders/>
+            <w:shd w:val="clear" w:color="auto" w:fill="FFFFFF"/>
+            <w:tcMar>
+              <w:top w:w="0" w:type="dxa"/>
+              <w:bottom w:w="0" w:type="dxa"/>
+              <w:left w:w="0" w:type="dxa"/>
+              <w:right w:w="0" w:type="dxa"/>
+            </w:tcMar>
+            <w:vAlign w:val="center"/>
+          </w:tcPr>
+          <w:p>
+            <w:pPr>
+              <w:jc w:val="left"/>
+              <w:spacing w:after="40" w:before="40" w:line="240"/>
+              <w:ind w:firstLine="0" w:left="100" w:right="100"/>
+            </w:pPr>
+            <w:r xmlns:w="http://schemas.openxmlformats.org/wordprocessingml/2006/main" xmlns:wp="http://schemas.openxmlformats.org/drawingml/2006/wordprocessingDrawing" xmlns:r="http://schemas.openxmlformats.org/officeDocument/2006/relationships" xmlns:w14="http://schemas.microsoft.com/office/word/2010/wordml">
+              <w:rPr>
+                <w:rFonts w:ascii="Times New Roman" w:hAnsi="Times New Roman" w:eastAsia="Times New Roman" w:cs="Times New Roman"/>
+                <w:sz w:val="24"/>
+                <w:szCs w:val="24"/>
+                <w:color w:val="111111"/>
+              </w:rPr>
+              <w:t xml:space="preserve">SLR – PB</w:t>
+            </w:r>
+          </w:p>
+        </w:tc>
+        <w:tc>
+          <w:tcPr>
+            <w:tcBorders/>
+            <w:shd w:val="clear" w:color="auto" w:fill="FFFFFF"/>
+            <w:tcMar>
+              <w:top w:w="0" w:type="dxa"/>
+              <w:bottom w:w="0" w:type="dxa"/>
+              <w:left w:w="0" w:type="dxa"/>
+              <w:right w:w="0" w:type="dxa"/>
+            </w:tcMar>
+            <w:vAlign w:val="center"/>
+          </w:tcPr>
+          <w:p>
+            <w:pPr>
+              <w:jc w:val="right"/>
+              <w:spacing w:after="40" w:before="40" w:line="240"/>
+              <w:ind w:firstLine="0" w:left="100" w:right="100"/>
+            </w:pPr>
+            <w:r xmlns:w="http://schemas.openxmlformats.org/wordprocessingml/2006/main" xmlns:wp="http://schemas.openxmlformats.org/drawingml/2006/wordprocessingDrawing" xmlns:r="http://schemas.openxmlformats.org/officeDocument/2006/relationships" xmlns:w14="http://schemas.microsoft.com/office/word/2010/wordml">
+              <w:rPr>
+                <w:rFonts w:ascii="Times New Roman" w:hAnsi="Times New Roman" w:eastAsia="Times New Roman" w:cs="Times New Roman"/>
+                <w:sz w:val="24"/>
+                <w:szCs w:val="24"/>
+                <w:color w:val="111111"/>
+              </w:rPr>
+              <w:t xml:space="preserve">7.88</w:t>
+            </w:r>
+          </w:p>
+        </w:tc>
+        <w:tc>
+          <w:tcPr>
+            <w:tcBorders/>
+            <w:shd w:val="clear" w:color="auto" w:fill="FFFFFF"/>
+            <w:tcMar>
+              <w:top w:w="0" w:type="dxa"/>
+              <w:bottom w:w="0" w:type="dxa"/>
+              <w:left w:w="0" w:type="dxa"/>
+              <w:right w:w="0" w:type="dxa"/>
+            </w:tcMar>
+            <w:vAlign w:val="center"/>
+          </w:tcPr>
+          <w:p>
+            <w:pPr>
+              <w:jc w:val="center"/>
+              <w:spacing w:after="40" w:before="40" w:line="240"/>
+              <w:ind w:firstLine="0" w:left="100" w:right="100"/>
+            </w:pPr>
+            <w:r xmlns:w="http://schemas.openxmlformats.org/wordprocessingml/2006/main" xmlns:wp="http://schemas.openxmlformats.org/drawingml/2006/wordprocessingDrawing" xmlns:r="http://schemas.openxmlformats.org/officeDocument/2006/relationships" xmlns:w14="http://schemas.microsoft.com/office/word/2010/wordml">
+              <w:rPr>
+                <w:rFonts w:ascii="Times New Roman" w:hAnsi="Times New Roman" w:eastAsia="Times New Roman" w:cs="Times New Roman"/>
+                <w:sz w:val="24"/>
+                <w:szCs w:val="24"/>
+                <w:color w:val="111111"/>
+              </w:rPr>
+              <w:t xml:space="preserve"> 0.0462</w:t>
+            </w:r>
+          </w:p>
+        </w:tc>
+      </w:tr>
+      <w:tr>
+        <w:trPr>
+          <w:cantSplit/>
+          <w:trHeight w:val="411" w:hRule="auto"/>
         </w:trPr>
         <w:tc>
           <w:tcPr>
@@ -849,7 +1215,7 @@
                 <w:szCs w:val="24"/>
                 <w:color w:val="111111"/>
               </w:rPr>
-              <w:t xml:space="preserve">Martin – Palm Beach</w:t>
+              <w:t xml:space="preserve">JUP – PB</w:t>
             </w:r>
           </w:p>
         </w:tc>
@@ -880,7 +1246,7 @@
                 <w:szCs w:val="24"/>
                 <w:color w:val="111111"/>
               </w:rPr>
-              <w:t xml:space="preserve">14.87</w:t>
+              <w:t xml:space="preserve">0.63</w:t>
             </w:r>
           </w:p>
         </w:tc>
@@ -911,7 +1277,7 @@
                 <w:szCs w:val="24"/>
                 <w:color w:val="111111"/>
               </w:rPr>
-              <w:t xml:space="preserve"> 0.0033</w:t>
+              <w:t xml:space="preserve">ns</w:t>
             </w:r>
           </w:p>
         </w:tc>

</xml_diff>